<commit_message>
Making numbers out of strings for if statement templating.
</commit_message>
<xml_diff>
--- a/test/content/template/if_else/correct_render/nested_if_else_in_same_paragraph.docx
+++ b/test/content/template/if_else/correct_render/nested_if_else_in_same_paragraph.docx
@@ -4,45 +4,157 @@
   <w:body>
     <w:p>
       <w:r/>
+      <w:proofErr w:type="spellStart"/>
+      <w:proofErr w:type="spellEnd"/>
+      <w:proofErr w:type="spellStart"/>
+      <w:proofErr w:type="spellEnd"/>
+      <w:proofErr w:type="spellStart"/>
+      <w:proofErr w:type="spellEnd"/>
+      <w:proofErr w:type="spellStart"/>
+      <w:proofErr w:type="spellEnd"/>
+      <w:proofErr w:type="spellStart"/>
+      <w:proofErr w:type="spellEnd"/>
+      <w:proofErr w:type="spellStart"/>
+      <w:proofErr w:type="spellEnd"/>
+      <w:r/>
+      <w:proofErr w:type="spellStart"/>
+      <w:r>
+        <w:t/>
+      </w:r>
+      <w:proofErr w:type="spellEnd"/>
+      <w:r/>
+      <w:r>
+        <w:t/>
+      </w:r>
+      <w:proofErr w:type="spellStart"/>
+      <w:r>
+        <w:t/>
+      </w:r>
+      <w:proofErr w:type="spellEnd"/>
+      <w:r/>
+      <w:r>
+        <w:t/>
+      </w:r>
+      <w:proofErr w:type="spellStart"/>
+      <w:r>
+        <w:t/>
+      </w:r>
+      <w:proofErr w:type="spellEnd"/>
+      <w:r>
+        <w:t/>
+      </w:r>
+      <w:r>
+        <w:t>2</w:t>
+      </w:r>
+      <w:r>
+        <w:t xml:space="preserve">&lt;10</w:t>
+      </w:r>
+      <w:r/>
+      <w:proofErr w:type="spellStart"/>
+      <w:r>
+        <w:t/>
+      </w:r>
+      <w:proofErr w:type="spellEnd"/>
+      <w:r/>
+      <w:r>
+        <w:t/>
+      </w:r>
+      <w:proofErr w:type="spellStart"/>
+      <w:r>
+        <w:t/>
+      </w:r>
+      <w:proofErr w:type="spellEnd"/>
+      <w:r>
+        <w:t/>
+      </w:r>
+      <w:r>
+        <w:t>2</w:t>
+      </w:r>
+      <w:r>
+        <w:t>{{</w:t>
+      </w:r>
+      <w:proofErr w:type="spellStart"/>
+      <w:r>
+        <w:t>fields.b</w:t>
+      </w:r>
+      <w:proofErr w:type="spellEnd"/>
+      <w:r>
+        <w:t xml:space="preserve">}}</w:t>
+      </w:r>
+      <w:r/>
+      <w:proofErr w:type="spellStart"/>
+      <w:r>
+        <w:t/>
+      </w:r>
+      <w:proofErr w:type="spellEnd"/>
+      <w:r>
+        <w:t/>
+      </w:r>
+      <w:r/>
+      <w:proofErr w:type="spellStart"/>
+      <w:r>
+        <w:t/>
+      </w:r>
+      <w:proofErr w:type="spellEnd"/>
+      <w:r/>
+      <w:proofErr w:type="spellStart"/>
+      <w:proofErr w:type="spellEnd"/>
+      <w:r/>
+      <w:proofErr w:type="spellStart"/>
+      <w:r>
+        <w:t/>
+      </w:r>
+      <w:proofErr w:type="spellEnd"/>
+      <w:r/>
+      <w:proofErr w:type="spellStart"/>
+      <w:proofErr w:type="spellEnd"/>
+      <w:r/>
+      <w:proofErr w:type="spellStart"/>
+      <w:r>
+        <w:t/>
+      </w:r>
+      <w:proofErr w:type="spellEnd"/>
+      <w:r/>
+      <w:proofErr w:type="spellStart"/>
+      <w:proofErr w:type="spellEnd"/>
+      <w:r/>
+      <w:proofErr w:type="spellStart"/>
+      <w:r>
+        <w:t/>
+      </w:r>
+      <w:proofErr w:type="spellEnd"/>
+      <w:r/>
+      <w:proofErr w:type="spellStart"/>
+      <w:proofErr w:type="spellEnd"/>
+      <w:r/>
+      <w:proofErr w:type="spellStart"/>
+      <w:r>
+        <w:t/>
+      </w:r>
+      <w:proofErr w:type="spellEnd"/>
+      <w:r/>
+      <w:proofErr w:type="spellStart"/>
+      <w:proofErr w:type="spellEnd"/>
+      <w:r/>
+      <w:proofErr w:type="spellStart"/>
+      <w:r>
+        <w:t/>
+      </w:r>
+      <w:proofErr w:type="spellEnd"/>
+      <w:r/>
+      <w:proofErr w:type="spellStart"/>
+      <w:proofErr w:type="spellEnd"/>
       <w:bookmarkStart w:id="0" w:name="_GoBack"/>
       <w:bookmarkEnd w:id="0"/>
       <w:r/>
-      <w:r/>
-      <w:r/>
-      <w:r>
-        <w:t/>
-      </w:r>
-      <w:r>
-        <w:t>2</w:t>
-      </w:r>
-      <w:r>
-        <w:t xml:space="preserve">&lt;10</w:t>
-      </w:r>
-      <w:r/>
-      <w:r/>
-      <w:r>
-        <w:t/>
-      </w:r>
-      <w:r>
-        <w:t>2</w:t>
-      </w:r>
-      <w:r>
-        <w:t xml:space="preserve">{{fields.b}}</w:t>
-      </w:r>
-      <w:r/>
-      <w:r/>
-      <w:r/>
-      <w:r/>
-      <w:r/>
-      <w:r/>
-      <w:r/>
-      <w:r/>
-      <w:r/>
-      <w:r/>
-      <w:r/>
-      <w:r/>
-      <w:r/>
-      <w:r/>
+      <w:proofErr w:type="spellStart"/>
+      <w:r>
+        <w:t/>
+      </w:r>
+      <w:proofErr w:type="spellEnd"/>
+      <w:r>
+        <w:t/>
+      </w:r>
     </w:p>
     <w:sectPr>
       <w:pgSz w:w="11900" w:h="16840"/>

</xml_diff>

<commit_message>
Fix templates with blank loops or ifs over paragraphs breaking.
</commit_message>
<xml_diff>
--- a/test/content/template/if_else/correct_render/nested_if_else_in_same_paragraph.docx
+++ b/test/content/template/if_else/correct_render/nested_if_else_in_same_paragraph.docx
@@ -14,14 +14,7 @@
       <w:proofErr w:type="spellEnd"/>
       <w:proofErr w:type="spellStart"/>
       <w:proofErr w:type="spellEnd"/>
-      <w:proofErr w:type="spellStart"/>
-      <w:proofErr w:type="spellEnd"/>
-      <w:r/>
-      <w:proofErr w:type="spellStart"/>
-      <w:r>
-        <w:t/>
-      </w:r>
-      <w:proofErr w:type="spellEnd"/>
+      <w:r/>
       <w:r/>
       <w:r>
         <w:t/>
@@ -140,12 +133,15 @@
       <w:r>
         <w:t/>
       </w:r>
-      <w:proofErr w:type="spellEnd"/>
-      <w:r/>
-      <w:proofErr w:type="spellStart"/>
-      <w:proofErr w:type="spellEnd"/>
       <w:bookmarkStart w:id="0" w:name="_GoBack"/>
       <w:bookmarkEnd w:id="0"/>
+      <w:r>
+        <w:t/>
+      </w:r>
+      <w:proofErr w:type="spellEnd"/>
+      <w:r/>
+      <w:proofErr w:type="spellStart"/>
+      <w:proofErr w:type="spellEnd"/>
       <w:r/>
       <w:proofErr w:type="spellStart"/>
       <w:r>

</xml_diff>